<commit_message>
Feito subsessão Classe R.
</commit_message>
<xml_diff>
--- a/Artigo/Capt2/capítulo 2.docx
+++ b/Artigo/Capt2/capítulo 2.docx
@@ -62,25 +62,107 @@
       </w:r>
     </w:p>
     <w:p>
-      <w:r>
-        <w:t xml:space="preserve">O Android é formado por um conjunto de ferramentas que estão incluídas no SDK e uma infra-estrutura que </w:t>
+      <w:pPr>
+        <w:rPr>
+          <w:color w:val="FF0000"/>
+        </w:rPr>
+      </w:pPr>
+      <w:r>
+        <w:t>O Android é formado por um conjunto de ferramentas que estão incluídas no SDK</w:t>
+      </w:r>
+      <w:r>
+        <w:t xml:space="preserve"> (</w:t>
+      </w:r>
+      <w:r>
+        <w:t>Software Development Kit</w:t>
+      </w:r>
+      <w:r>
+        <w:t>)</w:t>
+      </w:r>
+      <w:r>
+        <w:t xml:space="preserve"> e uma infra-estrutura que </w:t>
       </w:r>
       <w:r>
         <w:t>possibilita</w:t>
       </w:r>
       <w:r>
-        <w:t xml:space="preserve"> o desenvolvimento de aplicações. O SDK é o responsável por controlar o ciclo de vida das aplicações e a utilização dos recursos do dispositivo como no gerenciamento de </w:t>
-      </w:r>
-      <w:r>
+        <w:t xml:space="preserve"> o desenvolvimento de</w:t>
+      </w:r>
+      <w:r>
+        <w:t xml:space="preserve"> aplicações</w:t>
+      </w:r>
+      <w:r>
+        <w:t xml:space="preserve"> para os dispositivos móveis</w:t>
+      </w:r>
+      <w:r>
+        <w:t xml:space="preserve">. </w:t>
+      </w:r>
+      <w:commentRangeStart w:id="0"/>
+      <w:r>
+        <w:rPr>
+          <w:color w:val="FF0000"/>
+        </w:rPr>
+        <w:t>O SDK é o responsável por controlar o ciclo de vida das aplicações e a utilização dos recursos do dispositivo</w:t>
+      </w:r>
+      <w:r>
+        <w:rPr>
+          <w:color w:val="FF0000"/>
+        </w:rPr>
+        <w:t>,</w:t>
+      </w:r>
+      <w:r>
+        <w:rPr>
+          <w:color w:val="FF0000"/>
+        </w:rPr>
+        <w:t xml:space="preserve"> como</w:t>
+      </w:r>
+      <w:r>
+        <w:rPr>
+          <w:color w:val="FF0000"/>
+        </w:rPr>
+        <w:t xml:space="preserve"> por exemplo,</w:t>
+      </w:r>
+      <w:r>
+        <w:rPr>
+          <w:color w:val="FF0000"/>
+        </w:rPr>
+        <w:t xml:space="preserve"> no gerenciamento de </w:t>
+      </w:r>
+      <w:r>
+        <w:rPr>
+          <w:color w:val="FF0000"/>
+        </w:rPr>
         <w:t>memória e</w:t>
       </w:r>
       <w:r>
+        <w:rPr>
+          <w:color w:val="FF0000"/>
+        </w:rPr>
         <w:t xml:space="preserve"> consumo</w:t>
       </w:r>
       <w:r>
-        <w:t xml:space="preserve"> da bateria.</w:t>
-      </w:r>
-    </w:p>
+        <w:rPr>
+          <w:color w:val="FF0000"/>
+        </w:rPr>
+        <w:t xml:space="preserve"> da </w:t>
+      </w:r>
+      <w:proofErr w:type="gramStart"/>
+      <w:r>
+        <w:rPr>
+          <w:color w:val="FF0000"/>
+        </w:rPr>
+        <w:t>bateria.</w:t>
+      </w:r>
+      <w:commentRangeEnd w:id="0"/>
+      <w:proofErr w:type="gramEnd"/>
+      <w:r>
+        <w:rPr>
+          <w:rStyle w:val="Refdecomentrio"/>
+        </w:rPr>
+        <w:commentReference w:id="0"/>
+      </w:r>
+    </w:p>
+    <w:p/>
     <w:p>
       <w:r>
         <w:t>As aplicações para o Android são criadas através da linguagem de programação JAVA.</w:t>
@@ -122,7 +204,9 @@
     <w:p>
       <w:r>
         <w:tab/>
-        <w:t>Leiautes</w:t>
+      </w:r>
+      <w:r>
+        <w:t>Layout</w:t>
       </w:r>
     </w:p>
     <w:p>
@@ -134,6 +218,141 @@
         <w:t>asse R</w:t>
       </w:r>
     </w:p>
+    <w:p>
+      <w:pPr>
+        <w:jc w:val="both"/>
+      </w:pPr>
+      <w:r>
+        <w:t>É uma classe JAVA,</w:t>
+      </w:r>
+      <w:r>
+        <w:t xml:space="preserve"> que ao criar um novo projeto,</w:t>
+      </w:r>
+      <w:r>
+        <w:t xml:space="preserve"> </w:t>
+      </w:r>
+      <w:r>
+        <w:t>é gerada</w:t>
+      </w:r>
+      <w:r>
+        <w:t xml:space="preserve"> automaticamente</w:t>
+      </w:r>
+      <w:r>
+        <w:t xml:space="preserve"> </w:t>
+      </w:r>
+      <w:r>
+        <w:t>pela ferramenta de desenvolvimento (</w:t>
+      </w:r>
+      <w:r>
+        <w:t xml:space="preserve">plugin </w:t>
+      </w:r>
+      <w:r>
+        <w:t xml:space="preserve">ADT ou </w:t>
+      </w:r>
+      <w:r>
+        <w:t>MOTODEV</w:t>
+      </w:r>
+      <w:r>
+        <w:t>)</w:t>
+      </w:r>
+      <w:r>
+        <w:t xml:space="preserve"> e gerenciada pela mesma. A </w:t>
+      </w:r>
+      <w:r>
+        <w:t>classe</w:t>
+      </w:r>
+      <w:r>
+        <w:t xml:space="preserve"> R nunca deve ser</w:t>
+      </w:r>
+      <w:r>
+        <w:t xml:space="preserve"> alterada manualmente</w:t>
+      </w:r>
+      <w:r>
+        <w:t>. Sua atualização acontece quando</w:t>
+      </w:r>
+      <w:r>
+        <w:t xml:space="preserve"> um novo arquivo, não importando o seu tipo, é adicionado em alguma das seguintes pastas: drawable, layout e values. </w:t>
+      </w:r>
+      <w:r>
+        <w:t>Essas pastas contêm re</w:t>
+      </w:r>
+      <w:r>
+        <w:t xml:space="preserve">spectivamente, imagens, arquivos XML </w:t>
+      </w:r>
+      <w:r>
+        <w:t>que representam as telas da aplicação e arquivos XML que contém as mensagens da aplicação. Então, ao adicionar um novo recurso em uma dessas pastas, é gerada automaticamente uma nova constante na classe R.</w:t>
+      </w:r>
+    </w:p>
+    <w:p>
+      <w:pPr>
+        <w:jc w:val="both"/>
+      </w:pPr>
+      <w:r>
+        <w:t>Como podemos perceber, a classe R serve</w:t>
+      </w:r>
+      <w:r>
+        <w:t xml:space="preserve"> de acesso aos recursos do projeto, pois, nela são guardadas constantes</w:t>
+      </w:r>
+      <w:r>
+        <w:t>, do tipo int e de valor único dentro do projeto,</w:t>
+      </w:r>
+      <w:r>
+        <w:t xml:space="preserve"> que </w:t>
+      </w:r>
+      <w:r>
+        <w:t>são utilizadas para referenciar algum recurso</w:t>
+      </w:r>
+      <w:r>
+        <w:t xml:space="preserve"> do projeto,</w:t>
+      </w:r>
+      <w:r>
+        <w:t xml:space="preserve"> que pode ser: uma imagem, botão ou um arquivo XML que define alguma tela da aplicação. </w:t>
+      </w:r>
+    </w:p>
+    <w:p>
+      <w:pPr>
+        <w:jc w:val="both"/>
+        <w:rPr>
+          <w:u w:val="single"/>
+        </w:rPr>
+      </w:pPr>
+      <w:r>
+        <w:lastRenderedPageBreak/>
+        <w:t>O acesso aos recursos do projeto usando a classe R funciona da seguinte maneira. Por padrão a nova constante recebe o nome da pasta que contém o recurso, mais o nome do arquivo sem sua extensão. Nesse caso teríamos que</w:t>
+      </w:r>
+      <w:r>
+        <w:t xml:space="preserve">, para acessar </w:t>
+      </w:r>
+      <w:r>
+        <w:t>a imagem</w:t>
+      </w:r>
+      <w:r>
+        <w:t xml:space="preserve"> “android.png” </w:t>
+      </w:r>
+      <w:r>
+        <w:t xml:space="preserve">que está na pasta drawable, faríamos </w:t>
+      </w:r>
+      <w:proofErr w:type="gramStart"/>
+      <w:r>
+        <w:t>R.</w:t>
+      </w:r>
+      <w:proofErr w:type="gramEnd"/>
+      <w:r>
+        <w:t xml:space="preserve"> </w:t>
+      </w:r>
+      <w:r>
+        <w:t>drawable</w:t>
+      </w:r>
+      <w:r>
+        <w:t xml:space="preserve">.android. Só mais um detalhe, na hora de acessar um recurso usando a classe R a pasta e o arquivo deve estar em minúsculo e não deve conter espaços. </w:t>
+      </w:r>
+    </w:p>
+    <w:p>
+      <w:pPr>
+        <w:jc w:val="both"/>
+      </w:pPr>
+    </w:p>
+    <w:p/>
     <w:p>
       <w:pPr>
         <w:ind w:firstLine="708"/>
@@ -152,8 +371,18 @@
         <w:jc w:val="both"/>
       </w:pPr>
       <w:r>
-        <w:t>As ferramentas de programação ou IDE</w:t>
-      </w:r>
+        <w:t xml:space="preserve">As ferramentas de programação ou </w:t>
+      </w:r>
+      <w:proofErr w:type="spellStart"/>
+      <w:proofErr w:type="gramStart"/>
+      <w:r>
+        <w:t>IDE</w:t>
+      </w:r>
+      <w:r>
+        <w:t>s</w:t>
+      </w:r>
+      <w:proofErr w:type="spellEnd"/>
+      <w:proofErr w:type="gramEnd"/>
       <w:r>
         <w:t>,</w:t>
       </w:r>
@@ -257,11 +486,7 @@
         <w:t xml:space="preserve"> </w:t>
       </w:r>
       <w:r>
-        <w:t xml:space="preserve">validador de aplicativo, que tem o papel de detectar problemas na aplicação para garantir que a aplicação irá </w:t>
-      </w:r>
-      <w:r>
-        <w:lastRenderedPageBreak/>
-        <w:t>funcionar como deveria.</w:t>
+        <w:t>validador de aplicativo, que tem o papel de detectar problemas na aplicação para garantir que a aplicação irá funcionar como deveria.</w:t>
       </w:r>
       <w:r>
         <w:t xml:space="preserve"> Por exemplo, fazendo buscas no código por </w:t>
@@ -287,6 +512,27 @@
     </w:sectPr>
   </w:body>
 </w:document>
+</file>
+
+<file path=word/comments.xml><?xml version="1.0" encoding="utf-8"?>
+<w:comments xmlns:ve="http://schemas.openxmlformats.org/markup-compatibility/2006" xmlns:o="urn:schemas-microsoft-com:office:office" xmlns:r="http://schemas.openxmlformats.org/officeDocument/2006/relationships" xmlns:m="http://schemas.openxmlformats.org/officeDocument/2006/math" xmlns:v="urn:schemas-microsoft-com:vml" xmlns:wp="http://schemas.openxmlformats.org/drawingml/2006/wordprocessingDrawing" xmlns:w10="urn:schemas-microsoft-com:office:word" xmlns:w="http://schemas.openxmlformats.org/wordprocessingml/2006/main" xmlns:wne="http://schemas.microsoft.com/office/word/2006/wordml">
+  <w:comment w:id="0" w:author="fernandes" w:date="2012-05-10T22:45:00Z" w:initials="f">
+    <w:p>
+      <w:pPr>
+        <w:pStyle w:val="Textodecomentrio"/>
+      </w:pPr>
+      <w:r>
+        <w:rPr>
+          <w:rStyle w:val="Refdecomentrio"/>
+        </w:rPr>
+        <w:annotationRef/>
+      </w:r>
+      <w:r>
+        <w:t>Não sei bem se o SDK é o responsável por essas tarefas.</w:t>
+      </w:r>
+    </w:p>
+  </w:comment>
+</w:comments>
 </file>
 
 <file path=word/styles.xml><?xml version="1.0" encoding="utf-8"?>
@@ -503,6 +749,102 @@
     <w:rPr>
       <w:color w:val="0000FF"/>
       <w:u w:val="single"/>
+    </w:rPr>
+  </w:style>
+  <w:style w:type="character" w:styleId="Refdecomentrio">
+    <w:name w:val="annotation reference"/>
+    <w:basedOn w:val="Fontepargpadro"/>
+    <w:uiPriority w:val="99"/>
+    <w:semiHidden/>
+    <w:unhideWhenUsed/>
+    <w:rsid w:val="00B81E5E"/>
+    <w:rPr>
+      <w:sz w:val="16"/>
+      <w:szCs w:val="16"/>
+    </w:rPr>
+  </w:style>
+  <w:style w:type="paragraph" w:styleId="Textodecomentrio">
+    <w:name w:val="annotation text"/>
+    <w:basedOn w:val="Normal"/>
+    <w:link w:val="TextodecomentrioChar"/>
+    <w:uiPriority w:val="99"/>
+    <w:semiHidden/>
+    <w:unhideWhenUsed/>
+    <w:rsid w:val="00B81E5E"/>
+    <w:pPr>
+      <w:spacing w:line="240" w:lineRule="auto"/>
+    </w:pPr>
+    <w:rPr>
+      <w:sz w:val="20"/>
+      <w:szCs w:val="20"/>
+    </w:rPr>
+  </w:style>
+  <w:style w:type="character" w:customStyle="1" w:styleId="TextodecomentrioChar">
+    <w:name w:val="Texto de comentário Char"/>
+    <w:basedOn w:val="Fontepargpadro"/>
+    <w:link w:val="Textodecomentrio"/>
+    <w:uiPriority w:val="99"/>
+    <w:semiHidden/>
+    <w:rsid w:val="00B81E5E"/>
+    <w:rPr>
+      <w:sz w:val="20"/>
+      <w:szCs w:val="20"/>
+    </w:rPr>
+  </w:style>
+  <w:style w:type="paragraph" w:styleId="Assuntodocomentrio">
+    <w:name w:val="annotation subject"/>
+    <w:basedOn w:val="Textodecomentrio"/>
+    <w:next w:val="Textodecomentrio"/>
+    <w:link w:val="AssuntodocomentrioChar"/>
+    <w:uiPriority w:val="99"/>
+    <w:semiHidden/>
+    <w:unhideWhenUsed/>
+    <w:rsid w:val="00B81E5E"/>
+    <w:rPr>
+      <w:b/>
+      <w:bCs/>
+    </w:rPr>
+  </w:style>
+  <w:style w:type="character" w:customStyle="1" w:styleId="AssuntodocomentrioChar">
+    <w:name w:val="Assunto do comentário Char"/>
+    <w:basedOn w:val="TextodecomentrioChar"/>
+    <w:link w:val="Assuntodocomentrio"/>
+    <w:uiPriority w:val="99"/>
+    <w:semiHidden/>
+    <w:rsid w:val="00B81E5E"/>
+    <w:rPr>
+      <w:b/>
+      <w:bCs/>
+    </w:rPr>
+  </w:style>
+  <w:style w:type="paragraph" w:styleId="Textodebalo">
+    <w:name w:val="Balloon Text"/>
+    <w:basedOn w:val="Normal"/>
+    <w:link w:val="TextodebaloChar"/>
+    <w:uiPriority w:val="99"/>
+    <w:semiHidden/>
+    <w:unhideWhenUsed/>
+    <w:rsid w:val="00B81E5E"/>
+    <w:pPr>
+      <w:spacing w:after="0" w:line="240" w:lineRule="auto"/>
+    </w:pPr>
+    <w:rPr>
+      <w:rFonts w:ascii="Tahoma" w:hAnsi="Tahoma" w:cs="Tahoma"/>
+      <w:sz w:val="16"/>
+      <w:szCs w:val="16"/>
+    </w:rPr>
+  </w:style>
+  <w:style w:type="character" w:customStyle="1" w:styleId="TextodebaloChar">
+    <w:name w:val="Texto de balão Char"/>
+    <w:basedOn w:val="Fontepargpadro"/>
+    <w:link w:val="Textodebalo"/>
+    <w:uiPriority w:val="99"/>
+    <w:semiHidden/>
+    <w:rsid w:val="00B81E5E"/>
+    <w:rPr>
+      <w:rFonts w:ascii="Tahoma" w:hAnsi="Tahoma" w:cs="Tahoma"/>
+      <w:sz w:val="16"/>
+      <w:szCs w:val="16"/>
     </w:rPr>
   </w:style>
 </w:styles>

</xml_diff>

<commit_message>
Feito subsessão Ciclo de Vida de uma Activity.
</commit_message>
<xml_diff>
--- a/Artigo/Capt2/capítulo 2.docx
+++ b/Artigo/Capt2/capítulo 2.docx
@@ -144,17 +144,9 @@
         <w:rPr>
           <w:color w:val="FF0000"/>
         </w:rPr>
-        <w:t xml:space="preserve"> da </w:t>
-      </w:r>
-      <w:proofErr w:type="gramStart"/>
-      <w:r>
-        <w:rPr>
-          <w:color w:val="FF0000"/>
-        </w:rPr>
-        <w:t>bateria.</w:t>
+        <w:t xml:space="preserve"> da bateria.</w:t>
       </w:r>
       <w:commentRangeEnd w:id="0"/>
-      <w:proofErr w:type="gramEnd"/>
       <w:r>
         <w:rPr>
           <w:rStyle w:val="Refdecomentrio"/>
@@ -206,6 +198,185 @@
         <w:tab/>
       </w:r>
       <w:r>
+        <w:tab/>
+        <w:t>Entender como funciona o ciclo de vida de uma Activity (tela ou atividade) é fundamental para criarmos aplicações mais robustas.</w:t>
+      </w:r>
+      <w:r>
+        <w:t xml:space="preserve"> Todo o ciclo de vida de uma Activity é gerenciado pelo Sistema Operacional Android (SO). O SO quando necessita de mais recursos acaba interrompendo a execução de alguma Activity, liberando assim os recursos que antes estavam sendo utilizados pela mesma. Essa atitude do SO é justificável já que estamos nós referindo a um </w:t>
+      </w:r>
+      <w:r>
+        <w:t>dispositivo móvel,</w:t>
+      </w:r>
+      <w:r>
+        <w:t xml:space="preserve"> onde</w:t>
+      </w:r>
+      <w:r>
+        <w:t>,</w:t>
+      </w:r>
+      <w:r>
+        <w:t xml:space="preserve"> os recursos disponíveis são limitados</w:t>
+      </w:r>
+      <w:r>
+        <w:t xml:space="preserve"> como, capacidade de armazenamento (memória) e poder de processamento,</w:t>
+      </w:r>
+      <w:r>
+        <w:t xml:space="preserve"> e que para manter um</w:t>
+      </w:r>
+      <w:r>
+        <w:t xml:space="preserve"> bom</w:t>
+      </w:r>
+      <w:r>
+        <w:t xml:space="preserve"> funcionamento</w:t>
+      </w:r>
+      <w:r>
+        <w:t xml:space="preserve"> da aplicação</w:t>
+      </w:r>
+      <w:r>
+        <w:t xml:space="preserve"> esses recursos têm que ser bem gerenciado.</w:t>
+      </w:r>
+    </w:p>
+    <w:p>
+      <w:r>
+        <w:t>A figura xx mostra todo o ciclo de vida de uma Activity e todos os métodos que são chamados para cada faze do ciclo.</w:t>
+      </w:r>
+    </w:p>
+    <w:p>
+      <w:r>
+        <w:t>Os principais métodos do ciclo de vida de uma Activity são:</w:t>
+      </w:r>
+      <w:r>
+        <w:t xml:space="preserve"> onCreat, onStart, onResume, onPause, onStop, onRestart e onDestroy</w:t>
+      </w:r>
+      <w:r>
+        <w:t>.</w:t>
+      </w:r>
+      <w:r>
+        <w:t xml:space="preserve"> </w:t>
+      </w:r>
+    </w:p>
+    <w:p/>
+    <w:p>
+      <w:pPr>
+        <w:jc w:val="both"/>
+      </w:pPr>
+      <w:r>
+        <w:lastRenderedPageBreak/>
+        <w:t>O método onCreat</w:t>
+      </w:r>
+      <w:r>
+        <w:t xml:space="preserve"> é o responsável por criar a Activity e</w:t>
+      </w:r>
+      <w:r>
+        <w:t xml:space="preserve"> é</w:t>
+      </w:r>
+      <w:r>
+        <w:t xml:space="preserve"> executada somente uma única vez, ele pode ser utilizado para abrir arquivos que serão utilizados pela Activity, por exemplo. No momento da chamada do </w:t>
+      </w:r>
+      <w:r>
+        <w:t>método onStart</w:t>
+      </w:r>
+      <w:r>
+        <w:t xml:space="preserve">, já deve existir a Activity e seus componentes visuais, então ele tem a função de exibir a Activity ao usuário, porem sem oferecer a interação com a mesma. </w:t>
+      </w:r>
+      <w:r>
+        <w:t>A</w:t>
+      </w:r>
+      <w:r>
+        <w:t xml:space="preserve"> partir </w:t>
+      </w:r>
+      <w:r>
+        <w:t>do método onResume</w:t>
+      </w:r>
+      <w:r>
+        <w:t xml:space="preserve"> que a Activity pode interagir com o usuário, ou seja, nesta faze dizemos que a Activity está em execução.</w:t>
+      </w:r>
+    </w:p>
+    <w:p>
+      <w:pPr>
+        <w:jc w:val="both"/>
+      </w:pPr>
+      <w:r>
+        <w:t>Já</w:t>
+      </w:r>
+      <w:r>
+        <w:t xml:space="preserve"> </w:t>
+      </w:r>
+      <w:r>
+        <w:t>o</w:t>
+      </w:r>
+      <w:r>
+        <w:t xml:space="preserve"> método onPause</w:t>
+      </w:r>
+      <w:r>
+        <w:t>,</w:t>
+      </w:r>
+      <w:r>
+        <w:t xml:space="preserve"> é</w:t>
+      </w:r>
+      <w:r>
+        <w:t xml:space="preserve"> chamado sempre que a Activity corrente for interrompida</w:t>
+      </w:r>
+      <w:r>
+        <w:t xml:space="preserve"> </w:t>
+      </w:r>
+      <w:r>
+        <w:t>por uma outra Activity</w:t>
+      </w:r>
+      <w:r>
+        <w:t xml:space="preserve"> ficando temporariamente suspensa e</w:t>
+      </w:r>
+      <w:r>
+        <w:t xml:space="preserve"> salvando o seu estado atual</w:t>
+      </w:r>
+      <w:r>
+        <w:t xml:space="preserve">, </w:t>
+      </w:r>
+      <w:r>
+        <w:t>para que, quando esta voltar a executar, possa recuperar tudo, se necessário, nó método onResume.</w:t>
+      </w:r>
+      <w:r>
+        <w:t xml:space="preserve"> O método onStop é chamado quando a Activity corrente, está sendo executada em segundo plano ou está  sendo eliminada porque não será mais utilizada. Podendo nessa faze a Activity ser reiniciada com a chamada do método onRestart ou finalizada com a chamada do método onDestroy. </w:t>
+      </w:r>
+    </w:p>
+    <w:p>
+      <w:pPr>
+        <w:jc w:val="both"/>
+      </w:pPr>
+      <w:r>
+        <w:t xml:space="preserve">É importante notar que o SO </w:t>
+      </w:r>
+      <w:r>
+        <w:t>pode</w:t>
+      </w:r>
+      <w:r>
+        <w:t>,</w:t>
+      </w:r>
+      <w:r>
+        <w:t xml:space="preserve"> nas fazes “</w:t>
+      </w:r>
+      <w:r>
+        <w:t>P</w:t>
+      </w:r>
+      <w:r>
+        <w:t>arada” e “</w:t>
+      </w:r>
+      <w:r>
+        <w:t>I</w:t>
+      </w:r>
+      <w:r>
+        <w:t>nterrompida” do ciclo</w:t>
+      </w:r>
+      <w:r>
+        <w:t>, finalizar alguma Activity que está muito tempo sem ser executada, para liberar recursos. E que também, no ciclo da Activity, os únicos métodos que não são executados mais de uma vez são os métodos onCreat e o onDestroy.</w:t>
+      </w:r>
+    </w:p>
+    <w:p/>
+    <w:p/>
+    <w:p>
+      <w:r>
+        <w:tab/>
+      </w:r>
+      <w:r>
         <w:t>Layout</w:t>
       </w:r>
     </w:p>
@@ -291,7 +462,10 @@
         <w:t>Como podemos perceber, a classe R serve</w:t>
       </w:r>
       <w:r>
-        <w:t xml:space="preserve"> de acesso aos recursos do projeto, pois, nela são guardadas constantes</w:t>
+        <w:t xml:space="preserve"> de acesso aos recursos da aplicação</w:t>
+      </w:r>
+      <w:r>
+        <w:t>, pois, nela são guardadas constantes</w:t>
       </w:r>
       <w:r>
         <w:t>, do tipo int e de valor único dentro do projeto,</w:t>
@@ -317,53 +491,80 @@
         </w:rPr>
       </w:pPr>
       <w:r>
+        <w:t>O acesso aos recursos do projeto usando a classe R funciona da seguinte maneira. Por padrão a nova constante recebe o nome da pasta que contém o recurso, mais o nome do arquivo sem sua extensão. Nesse caso teríamos que</w:t>
+      </w:r>
+      <w:r>
+        <w:t xml:space="preserve">, para acessar </w:t>
+      </w:r>
+      <w:r>
+        <w:t>a imagem</w:t>
+      </w:r>
+      <w:r>
+        <w:t xml:space="preserve"> “android.png” </w:t>
+      </w:r>
+      <w:r>
+        <w:t>que está na pasta drawable, faríamos R.</w:t>
+      </w:r>
+      <w:r>
+        <w:t xml:space="preserve"> </w:t>
+      </w:r>
+      <w:r>
+        <w:t>drawable</w:t>
+      </w:r>
+      <w:r>
+        <w:t xml:space="preserve">.android. Só mais um detalhe, na hora de acessar um recurso usando a classe R a pasta e o arquivo deve estar em minúsculo e não deve conter espaços. </w:t>
+      </w:r>
+    </w:p>
+    <w:p>
+      <w:pPr>
+        <w:jc w:val="both"/>
+      </w:pPr>
+    </w:p>
+    <w:p/>
+    <w:p>
+      <w:pPr>
+        <w:ind w:firstLine="708"/>
+      </w:pPr>
+      <w:r>
         <w:lastRenderedPageBreak/>
-        <w:t>O acesso aos recursos do projeto usando a classe R funciona da seguinte maneira. Por padrão a nova constante recebe o nome da pasta que contém o recurso, mais o nome do arquivo sem sua extensão. Nesse caso teríamos que</w:t>
-      </w:r>
-      <w:r>
-        <w:t xml:space="preserve">, para acessar </w:t>
-      </w:r>
-      <w:r>
-        <w:t>a imagem</w:t>
-      </w:r>
-      <w:r>
-        <w:t xml:space="preserve"> “android.png” </w:t>
-      </w:r>
-      <w:r>
-        <w:t xml:space="preserve">que está na pasta drawable, faríamos </w:t>
-      </w:r>
-      <w:proofErr w:type="gramStart"/>
-      <w:r>
-        <w:t>R.</w:t>
-      </w:r>
-      <w:proofErr w:type="gramEnd"/>
-      <w:r>
-        <w:t xml:space="preserve"> </w:t>
-      </w:r>
-      <w:r>
-        <w:t>drawable</w:t>
-      </w:r>
-      <w:r>
-        <w:t xml:space="preserve">.android. Só mais um detalhe, na hora de acessar um recurso usando a classe R a pasta e o arquivo deve estar em minúsculo e não deve conter espaços. </w:t>
+        <w:t xml:space="preserve"> Arquivo MANIFEST</w:t>
+      </w:r>
+    </w:p>
+    <w:p>
+      <w:r>
+        <w:t>Ferramentas</w:t>
       </w:r>
     </w:p>
     <w:p>
       <w:pPr>
         <w:jc w:val="both"/>
       </w:pPr>
-    </w:p>
-    <w:p/>
-    <w:p>
-      <w:pPr>
-        <w:ind w:firstLine="708"/>
-      </w:pPr>
-      <w:r>
-        <w:t xml:space="preserve"> Arquivo MANIFEST</w:t>
-      </w:r>
-    </w:p>
-    <w:p>
-      <w:r>
-        <w:t>Ferramentas</w:t>
+      <w:r>
+        <w:t>As ferramentas de programação ou IDE</w:t>
+      </w:r>
+      <w:r>
+        <w:t>s</w:t>
+      </w:r>
+      <w:r>
+        <w:t>,</w:t>
+      </w:r>
+      <w:r>
+        <w:t xml:space="preserve"> são úteis para auxiliar o desenvolvedor em sua</w:t>
+      </w:r>
+      <w:r>
+        <w:t>s</w:t>
+      </w:r>
+      <w:r>
+        <w:t xml:space="preserve"> tarefas, proporci</w:t>
+      </w:r>
+      <w:r>
+        <w:t>onando aumento da</w:t>
+      </w:r>
+      <w:r>
+        <w:t xml:space="preserve"> produtividade</w:t>
+      </w:r>
+      <w:r>
+        <w:t xml:space="preserve">, reduzindo o tempo de desenvolvimento. </w:t>
       </w:r>
     </w:p>
     <w:p>
@@ -371,38 +572,13 @@
         <w:jc w:val="both"/>
       </w:pPr>
       <w:r>
-        <w:t xml:space="preserve">As ferramentas de programação ou </w:t>
-      </w:r>
-      <w:proofErr w:type="spellStart"/>
-      <w:proofErr w:type="gramStart"/>
-      <w:r>
-        <w:t>IDE</w:t>
-      </w:r>
-      <w:r>
-        <w:t>s</w:t>
-      </w:r>
-      <w:proofErr w:type="spellEnd"/>
-      <w:proofErr w:type="gramEnd"/>
-      <w:r>
-        <w:t>,</w:t>
-      </w:r>
-      <w:r>
-        <w:t xml:space="preserve"> são úteis para auxiliar o desenvolvedor em sua</w:t>
-      </w:r>
-      <w:r>
-        <w:t>s</w:t>
-      </w:r>
-      <w:r>
-        <w:t xml:space="preserve"> tarefas, proporci</w:t>
-      </w:r>
-      <w:r>
-        <w:t>onando aumento da</w:t>
-      </w:r>
-      <w:r>
-        <w:t xml:space="preserve"> produtividade</w:t>
-      </w:r>
-      <w:r>
-        <w:t xml:space="preserve">, reduzindo o tempo de desenvolvimento. </w:t>
+        <w:t>Para o desenvolvimento de aplicações para a o ambiente Android tem-se o plugin ADT. Este é instalado na IDE Eclipse</w:t>
+      </w:r>
+      <w:r>
+        <w:t xml:space="preserve"> e toda sua configuração é feita manualmente</w:t>
+      </w:r>
+      <w:r>
+        <w:t xml:space="preserve">. </w:t>
       </w:r>
     </w:p>
     <w:p>
@@ -410,26 +586,7 @@
         <w:jc w:val="both"/>
       </w:pPr>
       <w:r>
-        <w:t>Para o desenvolvimento de aplicações para a o ambiente Android tem-se o plugin ADT. Este é instalado na IDE Eclipse</w:t>
-      </w:r>
-      <w:r>
-        <w:t xml:space="preserve"> e toda sua configuração é feita manualmente</w:t>
-      </w:r>
-      <w:r>
-        <w:t xml:space="preserve">. </w:t>
-      </w:r>
-    </w:p>
-    <w:p>
-      <w:pPr>
-        <w:jc w:val="both"/>
-      </w:pPr>
-      <w:proofErr w:type="gramStart"/>
-      <w:r>
-        <w:t>Outra alternativa</w:t>
-      </w:r>
-      <w:proofErr w:type="gramEnd"/>
-      <w:r>
-        <w:t xml:space="preserve"> seria, o </w:t>
+        <w:t xml:space="preserve">Outra alternativa seria, o </w:t>
       </w:r>
       <w:r>
         <w:t>MOTODEV Studio</w:t>

</xml_diff>

<commit_message>
Feito subsessão Arquivo AndroidManifest.
</commit_message>
<xml_diff>
--- a/Artigo/Capt2/capítulo 2.docx
+++ b/Artigo/Capt2/capítulo 2.docx
@@ -237,7 +237,13 @@
     </w:p>
     <w:p>
       <w:r>
-        <w:t>A figura xx mostra todo o ciclo de vida de uma Activity e todos os métodos que são chamados para cada faze do ciclo.</w:t>
+        <w:t xml:space="preserve">A figura xx mostra todo o ciclo de vida de uma Activity e todos os métodos que são chamados </w:t>
+      </w:r>
+      <w:r>
+        <w:t xml:space="preserve">por </w:t>
+      </w:r>
+      <w:r>
+        <w:t>cada faze do ciclo.</w:t>
       </w:r>
     </w:p>
     <w:p>
@@ -527,8 +533,74 @@
       </w:pPr>
       <w:r>
         <w:lastRenderedPageBreak/>
-        <w:t xml:space="preserve"> Arquivo MANIFEST</w:t>
-      </w:r>
+        <w:t xml:space="preserve"> Arquivo </w:t>
+      </w:r>
+      <w:r>
+        <w:t>Android</w:t>
+      </w:r>
+      <w:r>
+        <w:t>M</w:t>
+      </w:r>
+      <w:r>
+        <w:t>anifest</w:t>
+      </w:r>
+    </w:p>
+    <w:p>
+      <w:pPr>
+        <w:ind w:firstLine="708"/>
+        <w:jc w:val="both"/>
+      </w:pPr>
+      <w:r>
+        <w:t>O Arquivo AndroidManifest é a base de toda aplicação Android. Ele é um arquivo de configuração, obrigatório em todo o projeto Android, contendo permissões de acesso ao Hardware, como</w:t>
+      </w:r>
+      <w:r>
+        <w:t xml:space="preserve">, sensores e </w:t>
+      </w:r>
+      <w:r>
+        <w:t>câmera, assim como o acesso a internet. Além disso, é necessário que toda Activity do projeto esteja declarada nesse arquivo, caso contrário não será possível utilizá-la.</w:t>
+      </w:r>
+    </w:p>
+    <w:p>
+      <w:pPr>
+        <w:ind w:firstLine="708"/>
+        <w:jc w:val="both"/>
+      </w:pPr>
+      <w:r>
+        <w:t>Na figura XX é mostrado um exemplo de Arquivo AndroidManifest.xml, onde é pedi</w:t>
+      </w:r>
+      <w:r>
+        <w:t xml:space="preserve">do a permissão para a aplicação </w:t>
+      </w:r>
+      <w:r>
+        <w:t>ter acesso a internet.</w:t>
+      </w:r>
+    </w:p>
+    <w:p>
+      <w:pPr>
+        <w:ind w:firstLine="708"/>
+        <w:jc w:val="both"/>
+      </w:pPr>
+      <w:r>
+        <w:t xml:space="preserve">Como podemos perceber na figura XXX, a tag &lt;manifest&gt; tem como atributo o nome do pacote (package), código da versão (android:versionCode) e nome da versão (versionName)  e dentro dela fica toda a configuração da aplicação. Na linha 7, temos a permissão </w:t>
+      </w:r>
+      <w:r>
+        <w:t>para acessar a localização via GPS. Dentro da tag &lt;application&gt; irá ficar todas as Activitys que fazem parte da aplicação.</w:t>
+      </w:r>
+    </w:p>
+    <w:p>
+      <w:pPr>
+        <w:ind w:firstLine="708"/>
+        <w:jc w:val="both"/>
+      </w:pPr>
+      <w:r>
+        <w:t>Lembrando que, o conteúdo do arquivo AndroidManifest.xml, de penderá de cada aplicação Android.</w:t>
+      </w:r>
+    </w:p>
+    <w:p>
+      <w:pPr>
+        <w:ind w:firstLine="708"/>
+        <w:jc w:val="both"/>
+      </w:pPr>
     </w:p>
     <w:p>
       <w:r>

</xml_diff>

<commit_message>
Finalizando a seção "Componentes Básicos" E alterado o arquivo manifest.xml.
</commit_message>
<xml_diff>
--- a/Artigo/Capt2/capítulo 2.docx
+++ b/Artigo/Capt2/capítulo 2.docx
@@ -97,7 +97,6 @@
       <w:r>
         <w:t xml:space="preserve">. </w:t>
       </w:r>
-      <w:commentRangeStart w:id="0"/>
       <w:r>
         <w:rPr>
           <w:color w:val="FF0000"/>
@@ -145,13 +144,6 @@
           <w:color w:val="FF0000"/>
         </w:rPr>
         <w:t xml:space="preserve"> da bateria.</w:t>
-      </w:r>
-      <w:commentRangeEnd w:id="0"/>
-      <w:r>
-        <w:rPr>
-          <w:rStyle w:val="Refdecomentrio"/>
-        </w:rPr>
-        <w:commentReference w:id="0"/>
       </w:r>
     </w:p>
     <w:p/>
@@ -188,6 +180,582 @@
       </w:r>
     </w:p>
     <w:p>
+      <w:pPr>
+        <w:rPr>
+          <w:rFonts w:ascii="Arial" w:hAnsi="Arial" w:cs="Arial"/>
+          <w:sz w:val="20"/>
+          <w:szCs w:val="20"/>
+        </w:rPr>
+      </w:pPr>
+      <w:r>
+        <w:t>O framework Android</w:t>
+      </w:r>
+      <w:r>
+        <w:rPr>
+          <w:lang w:val="pt-PT"/>
+        </w:rPr>
+        <w:t xml:space="preserve">, </w:t>
+      </w:r>
+      <w:r>
+        <w:rPr>
+          <w:rStyle w:val="hps"/>
+          <w:lang w:val="pt-PT"/>
+        </w:rPr>
+        <w:t>conta com um</w:t>
+      </w:r>
+      <w:r>
+        <w:rPr>
+          <w:rStyle w:val="hps"/>
+          <w:lang w:val="pt-PT"/>
+        </w:rPr>
+        <w:t xml:space="preserve"> novo conceito</w:t>
+      </w:r>
+      <w:r>
+        <w:rPr>
+          <w:rStyle w:val="hps"/>
+          <w:lang w:val="pt-PT"/>
+        </w:rPr>
+        <w:t xml:space="preserve"> chamado de</w:t>
+      </w:r>
+      <w:r>
+        <w:rPr>
+          <w:rStyle w:val="hps"/>
+          <w:lang w:val="pt-PT"/>
+        </w:rPr>
+        <w:t xml:space="preserve"> Intent</w:t>
+      </w:r>
+      <w:r>
+        <w:rPr>
+          <w:lang w:val="pt-PT"/>
+        </w:rPr>
+        <w:t>.</w:t>
+      </w:r>
+      <w:r>
+        <w:rPr>
+          <w:lang w:val="pt-PT"/>
+        </w:rPr>
+        <w:t xml:space="preserve"> A classe android.content.Intent representa uma “ação” que a aplicação deseja executar.</w:t>
+      </w:r>
+      <w:r>
+        <w:rPr>
+          <w:lang w:val="pt-PT"/>
+        </w:rPr>
+        <w:t xml:space="preserve"> </w:t>
+      </w:r>
+      <w:r>
+        <w:rPr>
+          <w:rStyle w:val="hps"/>
+          <w:lang w:val="pt-PT"/>
+        </w:rPr>
+        <w:t>A</w:t>
+      </w:r>
+      <w:r>
+        <w:rPr>
+          <w:lang w:val="pt-PT"/>
+        </w:rPr>
+        <w:t xml:space="preserve"> </w:t>
+      </w:r>
+      <w:r>
+        <w:rPr>
+          <w:lang w:val="pt-PT"/>
+        </w:rPr>
+        <w:t xml:space="preserve">Intent </w:t>
+      </w:r>
+      <w:r>
+        <w:rPr>
+          <w:rStyle w:val="hps"/>
+          <w:lang w:val="pt-PT"/>
+        </w:rPr>
+        <w:t>é</w:t>
+      </w:r>
+      <w:r>
+        <w:rPr>
+          <w:lang w:val="pt-PT"/>
+        </w:rPr>
+        <w:t xml:space="preserve"> </w:t>
+      </w:r>
+      <w:r>
+        <w:rPr>
+          <w:rStyle w:val="hps"/>
+          <w:lang w:val="pt-PT"/>
+        </w:rPr>
+        <w:t>um mecanismo</w:t>
+      </w:r>
+      <w:r>
+        <w:rPr>
+          <w:lang w:val="pt-PT"/>
+        </w:rPr>
+        <w:t xml:space="preserve"> </w:t>
+      </w:r>
+      <w:r>
+        <w:rPr>
+          <w:lang w:val="pt-PT"/>
+        </w:rPr>
+        <w:t xml:space="preserve">que permite invocar </w:t>
+      </w:r>
+      <w:r>
+        <w:rPr>
+          <w:rStyle w:val="hps"/>
+          <w:lang w:val="pt-PT"/>
+        </w:rPr>
+        <w:t>componentes</w:t>
+      </w:r>
+      <w:r>
+        <w:rPr>
+          <w:lang w:val="pt-PT"/>
+        </w:rPr>
+        <w:t xml:space="preserve"> </w:t>
+      </w:r>
+      <w:r>
+        <w:rPr>
+          <w:rStyle w:val="hps"/>
+          <w:lang w:val="pt-PT"/>
+        </w:rPr>
+        <w:t xml:space="preserve"> e a comunicação entre processos</w:t>
+      </w:r>
+      <w:r>
+        <w:rPr>
+          <w:rStyle w:val="hps"/>
+          <w:lang w:val="pt-PT"/>
+        </w:rPr>
+        <w:t>.</w:t>
+      </w:r>
+      <w:r>
+        <w:rPr>
+          <w:rStyle w:val="hps"/>
+          <w:lang w:val="pt-PT"/>
+        </w:rPr>
+        <w:t xml:space="preserve"> A intent </w:t>
+      </w:r>
+      <w:r>
+        <w:rPr>
+          <w:rFonts w:ascii="Arial" w:hAnsi="Arial" w:cs="Arial"/>
+          <w:sz w:val="20"/>
+          <w:szCs w:val="20"/>
+        </w:rPr>
+        <w:t>está p</w:t>
+      </w:r>
+      <w:r>
+        <w:rPr>
+          <w:rFonts w:ascii="Arial" w:hAnsi="Arial" w:cs="Arial"/>
+          <w:sz w:val="20"/>
+          <w:szCs w:val="20"/>
+        </w:rPr>
+        <w:t>resente em todos os lugares e representa uma mensagem da aplicação para o sistema operacional Android, solicitando</w:t>
+      </w:r>
+      <w:r>
+        <w:rPr>
+          <w:rFonts w:ascii="Arial" w:hAnsi="Arial" w:cs="Arial"/>
+          <w:sz w:val="20"/>
+          <w:szCs w:val="20"/>
+        </w:rPr>
+        <w:t xml:space="preserve"> que algo seja realizado (ação) </w:t>
+      </w:r>
+      <w:r>
+        <w:rPr>
+          <w:rFonts w:ascii="Arial" w:hAnsi="Arial" w:cs="Arial"/>
+          <w:sz w:val="20"/>
+          <w:szCs w:val="20"/>
+        </w:rPr>
+        <w:t xml:space="preserve"> [livro Android].</w:t>
+      </w:r>
+      <w:r>
+        <w:rPr>
+          <w:rFonts w:ascii="Arial" w:hAnsi="Arial" w:cs="Arial"/>
+          <w:sz w:val="20"/>
+          <w:szCs w:val="20"/>
+        </w:rPr>
+        <w:t xml:space="preserve"> </w:t>
+      </w:r>
+    </w:p>
+    <w:p>
+      <w:pPr>
+        <w:widowControl w:val="0"/>
+        <w:autoSpaceDE w:val="0"/>
+        <w:autoSpaceDN w:val="0"/>
+        <w:adjustRightInd w:val="0"/>
+        <w:spacing w:after="0" w:line="240" w:lineRule="auto"/>
+        <w:rPr>
+          <w:rFonts w:ascii="Arial" w:hAnsi="Arial" w:cs="Arial"/>
+          <w:sz w:val="20"/>
+          <w:szCs w:val="20"/>
+        </w:rPr>
+      </w:pPr>
+      <w:r>
+        <w:rPr>
+          <w:rFonts w:ascii="Arial" w:hAnsi="Arial" w:cs="Arial"/>
+          <w:sz w:val="20"/>
+          <w:szCs w:val="20"/>
+        </w:rPr>
+        <w:t>Segundo Ricardo R. Lecheta autor do livro, "Google Android Aprenda a criar aplicações para dispositivos móveis com o Android SDK" [livro Android], a intent pode ser utilizada para:</w:t>
+      </w:r>
+    </w:p>
+    <w:p>
+      <w:pPr>
+        <w:widowControl w:val="0"/>
+        <w:autoSpaceDE w:val="0"/>
+        <w:autoSpaceDN w:val="0"/>
+        <w:adjustRightInd w:val="0"/>
+        <w:spacing w:after="0" w:line="240" w:lineRule="auto"/>
+        <w:rPr>
+          <w:rFonts w:ascii="Arial" w:hAnsi="Arial" w:cs="Arial"/>
+          <w:sz w:val="20"/>
+          <w:szCs w:val="20"/>
+        </w:rPr>
+      </w:pPr>
+    </w:p>
+    <w:p>
+      <w:pPr>
+        <w:widowControl w:val="0"/>
+        <w:autoSpaceDE w:val="0"/>
+        <w:autoSpaceDN w:val="0"/>
+        <w:adjustRightInd w:val="0"/>
+        <w:spacing w:after="0" w:line="240" w:lineRule="auto"/>
+        <w:rPr>
+          <w:rFonts w:ascii="Arial" w:hAnsi="Arial" w:cs="Arial"/>
+          <w:sz w:val="20"/>
+          <w:szCs w:val="20"/>
+        </w:rPr>
+      </w:pPr>
+      <w:r>
+        <w:rPr>
+          <w:rFonts w:ascii="Arial" w:hAnsi="Arial" w:cs="Arial"/>
+          <w:sz w:val="20"/>
+          <w:szCs w:val="20"/>
+        </w:rPr>
+        <w:tab/>
+        <w:t>Enviar um amensagem para osistema operacional;</w:t>
+      </w:r>
+    </w:p>
+    <w:p>
+      <w:pPr>
+        <w:widowControl w:val="0"/>
+        <w:autoSpaceDE w:val="0"/>
+        <w:autoSpaceDN w:val="0"/>
+        <w:adjustRightInd w:val="0"/>
+        <w:spacing w:after="0" w:line="240" w:lineRule="auto"/>
+        <w:rPr>
+          <w:rFonts w:ascii="Arial" w:hAnsi="Arial" w:cs="Arial"/>
+          <w:sz w:val="20"/>
+          <w:szCs w:val="20"/>
+        </w:rPr>
+      </w:pPr>
+      <w:r>
+        <w:rPr>
+          <w:rFonts w:ascii="Arial" w:hAnsi="Arial" w:cs="Arial"/>
+          <w:sz w:val="20"/>
+          <w:szCs w:val="20"/>
+        </w:rPr>
+        <w:tab/>
+        <w:t>Abrir uma nova tela da aplicação, utilizando o método startActivity;</w:t>
+      </w:r>
+    </w:p>
+    <w:p>
+      <w:pPr>
+        <w:widowControl w:val="0"/>
+        <w:autoSpaceDE w:val="0"/>
+        <w:autoSpaceDN w:val="0"/>
+        <w:adjustRightInd w:val="0"/>
+        <w:spacing w:after="0" w:line="240" w:lineRule="auto"/>
+        <w:rPr>
+          <w:rFonts w:ascii="Arial" w:hAnsi="Arial" w:cs="Arial"/>
+          <w:sz w:val="20"/>
+          <w:szCs w:val="20"/>
+        </w:rPr>
+      </w:pPr>
+      <w:r>
+        <w:rPr>
+          <w:rFonts w:ascii="Arial" w:hAnsi="Arial" w:cs="Arial"/>
+          <w:sz w:val="20"/>
+          <w:szCs w:val="20"/>
+        </w:rPr>
+        <w:tab/>
+        <w:t>Solicitar ao sistema operacional que ligue para determinado número de celular;</w:t>
+      </w:r>
+    </w:p>
+    <w:p>
+      <w:pPr>
+        <w:widowControl w:val="0"/>
+        <w:autoSpaceDE w:val="0"/>
+        <w:autoSpaceDN w:val="0"/>
+        <w:adjustRightInd w:val="0"/>
+        <w:spacing w:after="0" w:line="240" w:lineRule="auto"/>
+        <w:rPr>
+          <w:rFonts w:ascii="Arial" w:hAnsi="Arial" w:cs="Arial"/>
+          <w:sz w:val="20"/>
+          <w:szCs w:val="20"/>
+        </w:rPr>
+      </w:pPr>
+      <w:r>
+        <w:rPr>
+          <w:rFonts w:ascii="Arial" w:hAnsi="Arial" w:cs="Arial"/>
+          <w:sz w:val="20"/>
+          <w:szCs w:val="20"/>
+        </w:rPr>
+        <w:tab/>
+        <w:t>Abrir o browser em um determinado endereço da internet;</w:t>
+      </w:r>
+    </w:p>
+    <w:p>
+      <w:pPr>
+        <w:widowControl w:val="0"/>
+        <w:autoSpaceDE w:val="0"/>
+        <w:autoSpaceDN w:val="0"/>
+        <w:adjustRightInd w:val="0"/>
+        <w:spacing w:after="0" w:line="240" w:lineRule="auto"/>
+        <w:rPr>
+          <w:rFonts w:ascii="Arial" w:hAnsi="Arial" w:cs="Arial"/>
+          <w:sz w:val="20"/>
+          <w:szCs w:val="20"/>
+        </w:rPr>
+      </w:pPr>
+      <w:r>
+        <w:rPr>
+          <w:rFonts w:ascii="Arial" w:hAnsi="Arial" w:cs="Arial"/>
+          <w:sz w:val="20"/>
+          <w:szCs w:val="20"/>
+        </w:rPr>
+        <w:tab/>
+        <w:t>Exibir algum endereço, localização ou rota no Google Maps;</w:t>
+      </w:r>
+    </w:p>
+    <w:p>
+      <w:pPr>
+        <w:widowControl w:val="0"/>
+        <w:autoSpaceDE w:val="0"/>
+        <w:autoSpaceDN w:val="0"/>
+        <w:adjustRightInd w:val="0"/>
+        <w:spacing w:after="0" w:line="240" w:lineRule="auto"/>
+        <w:rPr>
+          <w:rFonts w:ascii="Arial" w:hAnsi="Arial" w:cs="Arial"/>
+          <w:sz w:val="20"/>
+          <w:szCs w:val="20"/>
+        </w:rPr>
+      </w:pPr>
+      <w:r>
+        <w:rPr>
+          <w:rFonts w:ascii="Arial" w:hAnsi="Arial" w:cs="Arial"/>
+          <w:sz w:val="20"/>
+          <w:szCs w:val="20"/>
+        </w:rPr>
+        <w:tab/>
+        <w:t xml:space="preserve">Executar algum processamento pesado em segundo plano usando as classe </w:t>
+      </w:r>
+      <w:r>
+        <w:rPr>
+          <w:rFonts w:ascii="Arial" w:hAnsi="Arial" w:cs="Arial"/>
+          <w:sz w:val="20"/>
+          <w:szCs w:val="20"/>
+        </w:rPr>
+        <w:tab/>
+      </w:r>
+      <w:r>
+        <w:rPr>
+          <w:rFonts w:ascii="Arial" w:hAnsi="Arial" w:cs="Arial"/>
+          <w:sz w:val="20"/>
+          <w:szCs w:val="20"/>
+        </w:rPr>
+        <w:tab/>
+      </w:r>
+      <w:r>
+        <w:rPr>
+          <w:rFonts w:ascii="Arial" w:hAnsi="Arial" w:cs="Arial"/>
+          <w:sz w:val="20"/>
+          <w:szCs w:val="20"/>
+        </w:rPr>
+        <w:tab/>
+        <w:t>BroadcastIntentReceiver e Service;</w:t>
+      </w:r>
+    </w:p>
+    <w:p>
+      <w:pPr>
+        <w:widowControl w:val="0"/>
+        <w:autoSpaceDE w:val="0"/>
+        <w:autoSpaceDN w:val="0"/>
+        <w:adjustRightInd w:val="0"/>
+        <w:spacing w:after="0" w:line="240" w:lineRule="auto"/>
+        <w:rPr>
+          <w:rFonts w:ascii="Arial" w:hAnsi="Arial" w:cs="Arial"/>
+          <w:sz w:val="20"/>
+          <w:szCs w:val="20"/>
+        </w:rPr>
+      </w:pPr>
+      <w:r>
+        <w:rPr>
+          <w:rFonts w:ascii="Arial" w:hAnsi="Arial" w:cs="Arial"/>
+          <w:sz w:val="20"/>
+          <w:szCs w:val="20"/>
+        </w:rPr>
+        <w:tab/>
+        <w:t>Enviar uma mensagem para outra aplicação para executar outro processo;</w:t>
+      </w:r>
+    </w:p>
+    <w:p>
+      <w:pPr>
+        <w:widowControl w:val="0"/>
+        <w:autoSpaceDE w:val="0"/>
+        <w:autoSpaceDN w:val="0"/>
+        <w:adjustRightInd w:val="0"/>
+        <w:spacing w:after="0" w:line="240" w:lineRule="auto"/>
+        <w:rPr>
+          <w:rFonts w:ascii="Arial" w:hAnsi="Arial" w:cs="Arial"/>
+          <w:sz w:val="20"/>
+          <w:szCs w:val="20"/>
+        </w:rPr>
+      </w:pPr>
+      <w:r>
+        <w:rPr>
+          <w:rFonts w:ascii="Arial" w:hAnsi="Arial" w:cs="Arial"/>
+          <w:sz w:val="20"/>
+          <w:szCs w:val="20"/>
+        </w:rPr>
+        <w:tab/>
+        <w:t>Abrir o Android Market para fazer a instalação de determinado aplicativo;</w:t>
+      </w:r>
+    </w:p>
+    <w:p>
+      <w:pPr>
+        <w:widowControl w:val="0"/>
+        <w:autoSpaceDE w:val="0"/>
+        <w:autoSpaceDN w:val="0"/>
+        <w:adjustRightInd w:val="0"/>
+        <w:spacing w:after="0" w:line="240" w:lineRule="auto"/>
+        <w:rPr>
+          <w:rFonts w:ascii="Arial" w:hAnsi="Arial" w:cs="Arial"/>
+          <w:sz w:val="20"/>
+          <w:szCs w:val="20"/>
+        </w:rPr>
+      </w:pPr>
+      <w:r>
+        <w:rPr>
+          <w:rFonts w:ascii="Arial" w:hAnsi="Arial" w:cs="Arial"/>
+          <w:sz w:val="20"/>
+          <w:szCs w:val="20"/>
+        </w:rPr>
+        <w:tab/>
+        <w:t>E muito mais.</w:t>
+      </w:r>
+    </w:p>
+    <w:p/>
+    <w:p>
+      <w:pPr>
+        <w:rPr>
+          <w:rFonts w:ascii="Arial" w:hAnsi="Arial" w:cs="Arial"/>
+          <w:sz w:val="20"/>
+          <w:szCs w:val="20"/>
+        </w:rPr>
+      </w:pPr>
+      <w:r>
+        <w:rPr>
+          <w:rFonts w:ascii="Arial" w:hAnsi="Arial" w:cs="Arial"/>
+          <w:sz w:val="20"/>
+          <w:szCs w:val="20"/>
+        </w:rPr>
+        <w:lastRenderedPageBreak/>
+        <w:t>O SO fica encarregado de tomar as decisões de acordo com o conteúdo da mensagem. Essa mensagem é chamada de broadcast. E para que o SO tome decisões, é preciso que tenha em algum lugar a ação que deve ser executada para cada categoria de mensagem.  Para essa finalidade tem-se a classe android.content.IntentFilter. Essa classe permite</w:t>
+      </w:r>
+      <w:r>
+        <w:rPr>
+          <w:rFonts w:ascii="Arial" w:hAnsi="Arial" w:cs="Arial"/>
+          <w:sz w:val="20"/>
+          <w:szCs w:val="20"/>
+        </w:rPr>
+        <w:t xml:space="preserve"> mapear uma ação para determinada tarefa. Com isso, somente a</w:t>
+      </w:r>
+      <w:r>
+        <w:rPr>
+          <w:rFonts w:ascii="Arial" w:hAnsi="Arial" w:cs="Arial"/>
+          <w:sz w:val="20"/>
+          <w:szCs w:val="20"/>
+        </w:rPr>
+        <w:t xml:space="preserve"> Activity que esteja mapeada para aquela ação será executada.</w:t>
+      </w:r>
+      <w:r>
+        <w:rPr>
+          <w:rFonts w:ascii="Arial" w:hAnsi="Arial" w:cs="Arial"/>
+          <w:sz w:val="20"/>
+          <w:szCs w:val="20"/>
+        </w:rPr>
+        <w:t xml:space="preserve"> O filtro de mensagens (intentFilter) utiliza duas tags action e category para identificar o que deverá ser executado.</w:t>
+      </w:r>
+    </w:p>
+    <w:p>
+      <w:pPr>
+        <w:rPr>
+          <w:rFonts w:ascii="Arial" w:hAnsi="Arial" w:cs="Arial"/>
+          <w:sz w:val="20"/>
+          <w:szCs w:val="20"/>
+        </w:rPr>
+      </w:pPr>
+      <w:r>
+        <w:rPr>
+          <w:rFonts w:ascii="Arial" w:hAnsi="Arial" w:cs="Arial"/>
+          <w:sz w:val="20"/>
+          <w:szCs w:val="20"/>
+        </w:rPr>
+        <w:t>A</w:t>
+      </w:r>
+      <w:r>
+        <w:rPr>
+          <w:rFonts w:ascii="Arial" w:hAnsi="Arial" w:cs="Arial"/>
+          <w:sz w:val="20"/>
+          <w:szCs w:val="20"/>
+        </w:rPr>
+        <w:t>baixo</w:t>
+      </w:r>
+      <w:r>
+        <w:rPr>
+          <w:rFonts w:ascii="Arial" w:hAnsi="Arial" w:cs="Arial"/>
+          <w:sz w:val="20"/>
+          <w:szCs w:val="20"/>
+        </w:rPr>
+        <w:t>,</w:t>
+      </w:r>
+      <w:r>
+        <w:rPr>
+          <w:rFonts w:ascii="Arial" w:hAnsi="Arial" w:cs="Arial"/>
+          <w:sz w:val="20"/>
+          <w:szCs w:val="20"/>
+        </w:rPr>
+        <w:t xml:space="preserve"> segue um exemplo do mapeamento de uma ação para uma activity:</w:t>
+      </w:r>
+    </w:p>
+    <w:p>
+      <w:pPr>
+        <w:rPr>
+          <w:rFonts w:ascii="Arial" w:hAnsi="Arial" w:cs="Arial"/>
+          <w:sz w:val="20"/>
+          <w:szCs w:val="20"/>
+        </w:rPr>
+      </w:pPr>
+      <w:r>
+        <w:rPr>
+          <w:rFonts w:ascii="Arial" w:hAnsi="Arial" w:cs="Arial"/>
+          <w:sz w:val="20"/>
+          <w:szCs w:val="20"/>
+        </w:rPr>
+        <w:t>Como visto na seção xx, todas as Activitys são definidas dentro do arquivo androidManifest. Com isso, o IntentFilter  também é definido  nesse arquivo.  É importante perceber que, o filtro de mensagens (IntentFilter) usa duas tags action e category</w:t>
+      </w:r>
+      <w:r>
+        <w:rPr>
+          <w:rFonts w:ascii="Arial" w:hAnsi="Arial" w:cs="Arial"/>
+          <w:sz w:val="20"/>
+          <w:szCs w:val="20"/>
+        </w:rPr>
+        <w:t xml:space="preserve"> para identificar o que deverá ser executado.</w:t>
+      </w:r>
+    </w:p>
+    <w:p>
+      <w:r>
+        <w:rPr>
+          <w:rFonts w:ascii="Arial" w:hAnsi="Arial" w:cs="Arial"/>
+          <w:sz w:val="20"/>
+          <w:szCs w:val="20"/>
+        </w:rPr>
+        <w:t>Por exemplo, ao navegar nas telas do celular, para o usuário é transparente, mas várias Intents estão sendo criadas para solicitar ao SO que execute determinada tarefa.</w:t>
+      </w:r>
+    </w:p>
+    <w:p>
       <w:r>
         <w:tab/>
         <w:t>Ciclo de vida</w:t>
@@ -236,6 +804,19 @@
       </w:r>
     </w:p>
     <w:p>
+      <w:pPr>
+        <w:rPr>
+          <w:rFonts w:ascii="Arial" w:hAnsi="Arial" w:cs="Arial"/>
+          <w:sz w:val="20"/>
+          <w:szCs w:val="20"/>
+        </w:rPr>
+      </w:pPr>
+      <w:r>
+        <w:tab/>
+        <w:t>Uma Activity é basicamente uma classe gerenciadora de UI (User interface). A Activity pode ser usada para, representar uma tela de boas-vindas, um mapa, uma lista de itens, uma tela de opções, ou seja, algo que possa ser apresentável ou visível para o usuário, podendo o mesmo interagir. Nós iremos perceber que todos os aplicativos android começam por uma Activity.</w:t>
+      </w:r>
+    </w:p>
+    <w:p>
       <w:r>
         <w:t xml:space="preserve">A figura xx mostra todo o ciclo de vida de uma Activity e todos os métodos que são chamados </w:t>
       </w:r>
@@ -266,82 +847,85 @@
         <w:jc w:val="both"/>
       </w:pPr>
       <w:r>
+        <w:t>O método onCreat</w:t>
+      </w:r>
+      <w:r>
+        <w:t xml:space="preserve"> é o responsável por criar a Activity e</w:t>
+      </w:r>
+      <w:r>
+        <w:t xml:space="preserve"> é</w:t>
+      </w:r>
+      <w:r>
+        <w:t xml:space="preserve"> executada somente uma única vez, ele pode ser utilizado para abrir arquivos que serão utilizados pela Activity, por exemplo. No momento da chamada do </w:t>
+      </w:r>
+      <w:r>
+        <w:t>método onStart</w:t>
+      </w:r>
+      <w:r>
+        <w:t xml:space="preserve">, já deve existir a Activity e seus componentes visuais, então ele tem a função de exibir a Activity ao usuário, porem sem oferecer a interação com a mesma. </w:t>
+      </w:r>
+      <w:r>
+        <w:t>A</w:t>
+      </w:r>
+      <w:r>
+        <w:t xml:space="preserve"> partir </w:t>
+      </w:r>
+      <w:r>
+        <w:t>do método onResume</w:t>
+      </w:r>
+      <w:r>
+        <w:t xml:space="preserve"> que a Activity pode interagir com o usuário, ou seja, nesta faze dizemos que a Activity está em execução.</w:t>
+      </w:r>
+    </w:p>
+    <w:p>
+      <w:pPr>
+        <w:jc w:val="both"/>
+      </w:pPr>
+      <w:r>
+        <w:t>Já</w:t>
+      </w:r>
+      <w:r>
+        <w:t xml:space="preserve"> </w:t>
+      </w:r>
+      <w:r>
+        <w:t>o</w:t>
+      </w:r>
+      <w:r>
+        <w:t xml:space="preserve"> método onPause</w:t>
+      </w:r>
+      <w:r>
+        <w:t>,</w:t>
+      </w:r>
+      <w:r>
+        <w:t xml:space="preserve"> é</w:t>
+      </w:r>
+      <w:r>
+        <w:t xml:space="preserve"> chamado sempre que a Activity corrente for interrompida</w:t>
+      </w:r>
+      <w:r>
+        <w:t xml:space="preserve"> </w:t>
+      </w:r>
+      <w:r>
+        <w:t>por uma outra Activity</w:t>
+      </w:r>
+      <w:r>
+        <w:t xml:space="preserve"> ficando temporariamente suspensa e</w:t>
+      </w:r>
+      <w:r>
+        <w:t xml:space="preserve"> salvando o seu estado atual</w:t>
+      </w:r>
+      <w:r>
+        <w:t xml:space="preserve">, </w:t>
+      </w:r>
+      <w:r>
+        <w:t>para que, quando esta voltar a executar, possa recuperar tudo, se necessário, nó método onResume.</w:t>
+      </w:r>
+      <w:r>
+        <w:t xml:space="preserve"> O método onStop é </w:t>
+      </w:r>
+      <w:r>
         <w:lastRenderedPageBreak/>
-        <w:t>O método onCreat</w:t>
-      </w:r>
-      <w:r>
-        <w:t xml:space="preserve"> é o responsável por criar a Activity e</w:t>
-      </w:r>
-      <w:r>
-        <w:t xml:space="preserve"> é</w:t>
-      </w:r>
-      <w:r>
-        <w:t xml:space="preserve"> executada somente uma única vez, ele pode ser utilizado para abrir arquivos que serão utilizados pela Activity, por exemplo. No momento da chamada do </w:t>
-      </w:r>
-      <w:r>
-        <w:t>método onStart</w:t>
-      </w:r>
-      <w:r>
-        <w:t xml:space="preserve">, já deve existir a Activity e seus componentes visuais, então ele tem a função de exibir a Activity ao usuário, porem sem oferecer a interação com a mesma. </w:t>
-      </w:r>
-      <w:r>
-        <w:t>A</w:t>
-      </w:r>
-      <w:r>
-        <w:t xml:space="preserve"> partir </w:t>
-      </w:r>
-      <w:r>
-        <w:t>do método onResume</w:t>
-      </w:r>
-      <w:r>
-        <w:t xml:space="preserve"> que a Activity pode interagir com o usuário, ou seja, nesta faze dizemos que a Activity está em execução.</w:t>
-      </w:r>
-    </w:p>
-    <w:p>
-      <w:pPr>
-        <w:jc w:val="both"/>
-      </w:pPr>
-      <w:r>
-        <w:t>Já</w:t>
-      </w:r>
-      <w:r>
-        <w:t xml:space="preserve"> </w:t>
-      </w:r>
-      <w:r>
-        <w:t>o</w:t>
-      </w:r>
-      <w:r>
-        <w:t xml:space="preserve"> método onPause</w:t>
-      </w:r>
-      <w:r>
-        <w:t>,</w:t>
-      </w:r>
-      <w:r>
-        <w:t xml:space="preserve"> é</w:t>
-      </w:r>
-      <w:r>
-        <w:t xml:space="preserve"> chamado sempre que a Activity corrente for interrompida</w:t>
-      </w:r>
-      <w:r>
-        <w:t xml:space="preserve"> </w:t>
-      </w:r>
-      <w:r>
-        <w:t>por uma outra Activity</w:t>
-      </w:r>
-      <w:r>
-        <w:t xml:space="preserve"> ficando temporariamente suspensa e</w:t>
-      </w:r>
-      <w:r>
-        <w:t xml:space="preserve"> salvando o seu estado atual</w:t>
-      </w:r>
-      <w:r>
-        <w:t xml:space="preserve">, </w:t>
-      </w:r>
-      <w:r>
-        <w:t>para que, quando esta voltar a executar, possa recuperar tudo, se necessário, nó método onResume.</w:t>
-      </w:r>
-      <w:r>
-        <w:t xml:space="preserve"> O método onStop é chamado quando a Activity corrente, está sendo executada em segundo plano ou está  sendo eliminada porque não será mais utilizada. Podendo nessa faze a Activity ser reiniciada com a chamada do método onRestart ou finalizada com a chamada do método onDestroy. </w:t>
+        <w:t xml:space="preserve">chamado quando a Activity corrente, está sendo executada em segundo plano ou está  sendo eliminada porque não será mais utilizada. Podendo nessa faze a Activity ser reiniciada com a chamada do método onRestart ou finalizada com a chamada do método onDestroy. </w:t>
       </w:r>
     </w:p>
     <w:p>
@@ -532,7 +1116,6 @@
         <w:ind w:firstLine="708"/>
       </w:pPr>
       <w:r>
-        <w:lastRenderedPageBreak/>
         <w:t xml:space="preserve"> Arquivo </w:t>
       </w:r>
       <w:r>
@@ -581,6 +1164,7 @@
         <w:jc w:val="both"/>
       </w:pPr>
       <w:r>
+        <w:lastRenderedPageBreak/>
         <w:t xml:space="preserve">Como podemos perceber na figura XXX, a tag &lt;manifest&gt; tem como atributo o nome do pacote (package), código da versão (android:versionCode) e nome da versão (versionName)  e dentro dela fica toda a configuração da aplicação. Na linha 7, temos a permissão </w:t>
       </w:r>
       <w:r>
@@ -743,25 +1327,54 @@
 </w:document>
 </file>
 
-<file path=word/comments.xml><?xml version="1.0" encoding="utf-8"?>
-<w:comments xmlns:ve="http://schemas.openxmlformats.org/markup-compatibility/2006" xmlns:o="urn:schemas-microsoft-com:office:office" xmlns:r="http://schemas.openxmlformats.org/officeDocument/2006/relationships" xmlns:m="http://schemas.openxmlformats.org/officeDocument/2006/math" xmlns:v="urn:schemas-microsoft-com:vml" xmlns:wp="http://schemas.openxmlformats.org/drawingml/2006/wordprocessingDrawing" xmlns:w10="urn:schemas-microsoft-com:office:word" xmlns:w="http://schemas.openxmlformats.org/wordprocessingml/2006/main" xmlns:wne="http://schemas.microsoft.com/office/word/2006/wordml">
-  <w:comment w:id="0" w:author="fernandes" w:date="2012-05-10T22:45:00Z" w:initials="f">
-    <w:p>
-      <w:pPr>
-        <w:pStyle w:val="Textodecomentrio"/>
-      </w:pPr>
-      <w:r>
-        <w:rPr>
-          <w:rStyle w:val="Refdecomentrio"/>
-        </w:rPr>
-        <w:annotationRef/>
-      </w:r>
-      <w:r>
-        <w:t>Não sei bem se o SDK é o responsável por essas tarefas.</w:t>
-      </w:r>
-    </w:p>
-  </w:comment>
-</w:comments>
+<file path=word/endnotes.xml><?xml version="1.0" encoding="utf-8"?>
+<w:endnotes xmlns:ve="http://schemas.openxmlformats.org/markup-compatibility/2006" xmlns:o="urn:schemas-microsoft-com:office:office" xmlns:r="http://schemas.openxmlformats.org/officeDocument/2006/relationships" xmlns:m="http://schemas.openxmlformats.org/officeDocument/2006/math" xmlns:v="urn:schemas-microsoft-com:vml" xmlns:wp="http://schemas.openxmlformats.org/drawingml/2006/wordprocessingDrawing" xmlns:w10="urn:schemas-microsoft-com:office:word" xmlns:w="http://schemas.openxmlformats.org/wordprocessingml/2006/main" xmlns:wne="http://schemas.microsoft.com/office/word/2006/wordml">
+  <w:endnote w:type="separator" w:id="0">
+    <w:p>
+      <w:pPr>
+        <w:spacing w:after="0" w:line="240" w:lineRule="auto"/>
+      </w:pPr>
+      <w:r>
+        <w:separator/>
+      </w:r>
+    </w:p>
+  </w:endnote>
+  <w:endnote w:type="continuationSeparator" w:id="1">
+    <w:p>
+      <w:pPr>
+        <w:spacing w:after="0" w:line="240" w:lineRule="auto"/>
+      </w:pPr>
+      <w:r>
+        <w:continuationSeparator/>
+      </w:r>
+    </w:p>
+  </w:endnote>
+</w:endnotes>
+</file>
+
+<file path=word/footnotes.xml><?xml version="1.0" encoding="utf-8"?>
+<w:footnotes xmlns:ve="http://schemas.openxmlformats.org/markup-compatibility/2006" xmlns:o="urn:schemas-microsoft-com:office:office" xmlns:r="http://schemas.openxmlformats.org/officeDocument/2006/relationships" xmlns:m="http://schemas.openxmlformats.org/officeDocument/2006/math" xmlns:v="urn:schemas-microsoft-com:vml" xmlns:wp="http://schemas.openxmlformats.org/drawingml/2006/wordprocessingDrawing" xmlns:w10="urn:schemas-microsoft-com:office:word" xmlns:w="http://schemas.openxmlformats.org/wordprocessingml/2006/main" xmlns:wne="http://schemas.microsoft.com/office/word/2006/wordml">
+  <w:footnote w:type="separator" w:id="0">
+    <w:p>
+      <w:pPr>
+        <w:spacing w:after="0" w:line="240" w:lineRule="auto"/>
+      </w:pPr>
+      <w:r>
+        <w:separator/>
+      </w:r>
+    </w:p>
+  </w:footnote>
+  <w:footnote w:type="continuationSeparator" w:id="1">
+    <w:p>
+      <w:pPr>
+        <w:spacing w:after="0" w:line="240" w:lineRule="auto"/>
+      </w:pPr>
+      <w:r>
+        <w:continuationSeparator/>
+      </w:r>
+    </w:p>
+  </w:footnote>
+</w:footnotes>
 </file>
 
 <file path=word/styles.xml><?xml version="1.0" encoding="utf-8"?>
@@ -925,6 +1538,26 @@
     <w:qFormat/>
     <w:rsid w:val="00DC75B0"/>
   </w:style>
+  <w:style w:type="paragraph" w:styleId="Ttulo3">
+    <w:name w:val="heading 3"/>
+    <w:basedOn w:val="Normal"/>
+    <w:link w:val="Ttulo3Char"/>
+    <w:uiPriority w:val="9"/>
+    <w:qFormat/>
+    <w:rsid w:val="00274149"/>
+    <w:pPr>
+      <w:spacing w:before="100" w:beforeAutospacing="1" w:after="100" w:afterAutospacing="1" w:line="240" w:lineRule="auto"/>
+      <w:outlineLvl w:val="2"/>
+    </w:pPr>
+    <w:rPr>
+      <w:rFonts w:ascii="Times New Roman" w:eastAsia="Times New Roman" w:hAnsi="Times New Roman" w:cs="Times New Roman"/>
+      <w:b/>
+      <w:bCs/>
+      <w:sz w:val="27"/>
+      <w:szCs w:val="27"/>
+      <w:lang w:val="en-US"/>
+    </w:rPr>
+  </w:style>
   <w:style w:type="character" w:default="1" w:styleId="Fontepargpadro">
     <w:name w:val="Default Paragraph Font"/>
     <w:uiPriority w:val="1"/>
@@ -1074,6 +1707,85 @@
       <w:rFonts w:ascii="Tahoma" w:hAnsi="Tahoma" w:cs="Tahoma"/>
       <w:sz w:val="16"/>
       <w:szCs w:val="16"/>
+    </w:rPr>
+  </w:style>
+  <w:style w:type="character" w:customStyle="1" w:styleId="hps">
+    <w:name w:val="hps"/>
+    <w:basedOn w:val="Fontepargpadro"/>
+    <w:rsid w:val="0021168F"/>
+  </w:style>
+  <w:style w:type="paragraph" w:styleId="Cabealho">
+    <w:name w:val="header"/>
+    <w:basedOn w:val="Normal"/>
+    <w:link w:val="CabealhoChar"/>
+    <w:uiPriority w:val="99"/>
+    <w:semiHidden/>
+    <w:unhideWhenUsed/>
+    <w:rsid w:val="003C6903"/>
+    <w:pPr>
+      <w:tabs>
+        <w:tab w:val="center" w:pos="4680"/>
+        <w:tab w:val="right" w:pos="9360"/>
+      </w:tabs>
+      <w:spacing w:after="0" w:line="240" w:lineRule="auto"/>
+    </w:pPr>
+  </w:style>
+  <w:style w:type="character" w:customStyle="1" w:styleId="CabealhoChar">
+    <w:name w:val="Cabeçalho Char"/>
+    <w:basedOn w:val="Fontepargpadro"/>
+    <w:link w:val="Cabealho"/>
+    <w:uiPriority w:val="99"/>
+    <w:semiHidden/>
+    <w:rsid w:val="003C6903"/>
+  </w:style>
+  <w:style w:type="paragraph" w:styleId="Rodap">
+    <w:name w:val="footer"/>
+    <w:basedOn w:val="Normal"/>
+    <w:link w:val="RodapChar"/>
+    <w:uiPriority w:val="99"/>
+    <w:semiHidden/>
+    <w:unhideWhenUsed/>
+    <w:rsid w:val="003C6903"/>
+    <w:pPr>
+      <w:tabs>
+        <w:tab w:val="center" w:pos="4680"/>
+        <w:tab w:val="right" w:pos="9360"/>
+      </w:tabs>
+      <w:spacing w:after="0" w:line="240" w:lineRule="auto"/>
+    </w:pPr>
+  </w:style>
+  <w:style w:type="character" w:customStyle="1" w:styleId="RodapChar">
+    <w:name w:val="Rodapé Char"/>
+    <w:basedOn w:val="Fontepargpadro"/>
+    <w:link w:val="Rodap"/>
+    <w:uiPriority w:val="99"/>
+    <w:semiHidden/>
+    <w:rsid w:val="003C6903"/>
+  </w:style>
+  <w:style w:type="character" w:customStyle="1" w:styleId="Ttulo3Char">
+    <w:name w:val="Título 3 Char"/>
+    <w:basedOn w:val="Fontepargpadro"/>
+    <w:link w:val="Ttulo3"/>
+    <w:uiPriority w:val="9"/>
+    <w:rsid w:val="00274149"/>
+    <w:rPr>
+      <w:rFonts w:ascii="Times New Roman" w:eastAsia="Times New Roman" w:hAnsi="Times New Roman" w:cs="Times New Roman"/>
+      <w:b/>
+      <w:bCs/>
+      <w:sz w:val="27"/>
+      <w:szCs w:val="27"/>
+      <w:lang w:val="en-US"/>
+    </w:rPr>
+  </w:style>
+  <w:style w:type="character" w:styleId="nfase">
+    <w:name w:val="Emphasis"/>
+    <w:basedOn w:val="Fontepargpadro"/>
+    <w:uiPriority w:val="20"/>
+    <w:qFormat/>
+    <w:rsid w:val="00274149"/>
+    <w:rPr>
+      <w:i/>
+      <w:iCs/>
     </w:rPr>
   </w:style>
 </w:styles>

</xml_diff>